<commit_message>
agrego documento en readme
</commit_message>
<xml_diff>
--- a/docs/informeTrabajoFinalFullCoders.docx
+++ b/docs/informeTrabajoFinalFullCoders.docx
@@ -2061,7 +2061,27 @@
           <w:szCs w:val="24"/>
           <w:lang w:eastAsia="es-AR"/>
         </w:rPr>
-        <w:t>Listar solo los sueldos netos iniciales de cada categoría, ya que esta información es frecuentemente buscada por los que están en búsqueda de trabajo en el rubro y cuya información es relevante para la negociación salarial en las entrevistas o posterior etapa.</w:t>
+        <w:t xml:space="preserve">Listar solo los sueldos netos iniciales de cada categoría, ya que esta información es frecuentemente </w:t>
+      </w:r>
+      <w:r>
+        <w:rPr>
+          <w:rFonts w:ascii="Arial" w:eastAsia="Times New Roman" w:hAnsi="Arial" w:cs="Arial"/>
+          <w:color w:val="1F2328"/>
+          <w:sz w:val="24"/>
+          <w:szCs w:val="24"/>
+          <w:lang w:eastAsia="es-AR"/>
+        </w:rPr>
+        <w:t>consultada</w:t>
+      </w:r>
+      <w:r>
+        <w:rPr>
+          <w:rFonts w:ascii="Arial" w:eastAsia="Times New Roman" w:hAnsi="Arial" w:cs="Arial"/>
+          <w:color w:val="1F2328"/>
+          <w:sz w:val="24"/>
+          <w:szCs w:val="24"/>
+          <w:lang w:eastAsia="es-AR"/>
+        </w:rPr>
+        <w:t xml:space="preserve"> por los que están en búsqueda de trabajo en el rubro y cuya información es relevante para la negociación salarial en las entrevistas o posterior etapa.</w:t>
       </w:r>
     </w:p>
     <w:p>
@@ -2451,7 +2471,7 @@
           <w:sz w:val="24"/>
           <w:szCs w:val="24"/>
         </w:rPr>
-        <w:t xml:space="preserve">. Una vez empezada una tarea se moverá la misma a la Haciendo y </w:t>
+        <w:t xml:space="preserve">. Una vez empezada una tarea se moverá la misma a  Haciendo y </w:t>
       </w:r>
       <w:r>
         <w:rPr>

</xml_diff>